<commit_message>
Add Table of content and change header file
</commit_message>
<xml_diff>
--- a/2020/HK1/XU_LY_TIN_HIEU_NANG_CAO/Btap/Report_PhamQuocBao/Trang bia-ap bia.docx
+++ b/2020/HK1/XU_LY_TIN_HIEU_NANG_CAO/Btap/Report_PhamQuocBao/Trang bia-ap bia.docx
@@ -133,7 +133,7 @@
           </mc:Choice>
           <mc:Fallback>
             <w:pict>
-              <v:line w14:anchorId="14C717D1" id="Straight Connector 1" o:spid="_x0000_s1026" style="position:absolute;flip:y;z-index:251659264;visibility:visible;mso-wrap-style:square;mso-width-percent:0;mso-height-percent:0;mso-wrap-distance-left:9pt;mso-wrap-distance-top:-3e-5mm;mso-wrap-distance-right:9pt;mso-wrap-distance-bottom:-3e-5mm;mso-position-horizontal:absolute;mso-position-horizontal-relative:text;mso-position-vertical:absolute;mso-position-vertical-relative:text;mso-width-percent:0;mso-height-percent:0;mso-width-relative:page;mso-height-relative:margin" from="188.8pt,8.45pt" to="271.65pt,8.45pt" o:gfxdata="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" strokecolor="black [3040]">
+              <v:line w14:anchorId="4ADBBAC6" id="Straight Connector 1" o:spid="_x0000_s1026" style="position:absolute;flip:y;z-index:251659264;visibility:visible;mso-wrap-style:square;mso-width-percent:0;mso-height-percent:0;mso-wrap-distance-left:9pt;mso-wrap-distance-top:-3e-5mm;mso-wrap-distance-right:9pt;mso-wrap-distance-bottom:-3e-5mm;mso-position-horizontal:absolute;mso-position-horizontal-relative:text;mso-position-vertical:absolute;mso-position-vertical-relative:text;mso-width-percent:0;mso-height-percent:0;mso-width-relative:page;mso-height-relative:margin" from="188.8pt,8.45pt" to="271.65pt,8.45pt" o:gfxdata="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" strokecolor="black [3040]">
                 <o:lock v:ext="edit" shapetype="f"/>
               </v:line>
             </w:pict>
@@ -857,7 +857,7 @@
           </mc:Choice>
           <mc:Fallback>
             <w:pict>
-              <v:line w14:anchorId="351C3CE4" id="Straight Connector 2" o:spid="_x0000_s1026" style="position:absolute;flip:y;z-index:251661312;visibility:visible;mso-wrap-style:square;mso-width-percent:0;mso-height-percent:0;mso-wrap-distance-left:9pt;mso-wrap-distance-top:-3e-5mm;mso-wrap-distance-right:9pt;mso-wrap-distance-bottom:-3e-5mm;mso-position-horizontal:absolute;mso-position-horizontal-relative:text;mso-position-vertical:absolute;mso-position-vertical-relative:text;mso-width-percent:0;mso-height-percent:0;mso-width-relative:page;mso-height-relative:margin" from="188.8pt,8.45pt" to="271.65pt,8.45pt" o:gfxdata="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" strokecolor="black [3040]">
+              <v:line w14:anchorId="1023ED99" id="Straight Connector 2" o:spid="_x0000_s1026" style="position:absolute;flip:y;z-index:251661312;visibility:visible;mso-wrap-style:square;mso-width-percent:0;mso-height-percent:0;mso-wrap-distance-left:9pt;mso-wrap-distance-top:-3e-5mm;mso-wrap-distance-right:9pt;mso-wrap-distance-bottom:-3e-5mm;mso-position-horizontal:absolute;mso-position-horizontal-relative:text;mso-position-vertical:absolute;mso-position-vertical-relative:text;mso-width-percent:0;mso-height-percent:0;mso-width-relative:page;mso-height-relative:margin" from="188.8pt,8.45pt" to="271.65pt,8.45pt" o:gfxdata="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" strokecolor="black [3040]">
                 <o:lock v:ext="edit" shapetype="f"/>
               </v:line>
             </w:pict>
@@ -1339,243 +1339,243 @@
           <w:sz w:val="28"/>
           <w:szCs w:val="28"/>
         </w:rPr>
-        <w:t>2080701s</w:t>
-      </w:r>
-    </w:p>
-    <w:p>
-      <w:pPr>
-        <w:pStyle w:val="NoSpacing"/>
-        <w:jc w:val="both"/>
-        <w:rPr>
-          <w:rFonts w:ascii="Times New Roman" w:hAnsi="Times New Roman" w:cs="Times New Roman"/>
-          <w:sz w:val="28"/>
-          <w:szCs w:val="28"/>
-        </w:rPr>
-      </w:pPr>
-      <w:r>
-        <w:rPr>
-          <w:rFonts w:ascii="Times New Roman" w:hAnsi="Times New Roman" w:cs="Times New Roman"/>
-          <w:sz w:val="28"/>
-          <w:szCs w:val="28"/>
-        </w:rPr>
-        <w:tab/>
-      </w:r>
-      <w:r>
-        <w:rPr>
-          <w:rFonts w:ascii="Times New Roman" w:hAnsi="Times New Roman" w:cs="Times New Roman"/>
-          <w:sz w:val="28"/>
-          <w:szCs w:val="28"/>
-        </w:rPr>
-        <w:tab/>
-      </w:r>
-      <w:r>
-        <w:rPr>
-          <w:rFonts w:ascii="Times New Roman" w:hAnsi="Times New Roman" w:cs="Times New Roman"/>
-          <w:sz w:val="28"/>
-          <w:szCs w:val="28"/>
-        </w:rPr>
-        <w:tab/>
-      </w:r>
-      <w:r>
-        <w:rPr>
-          <w:rFonts w:ascii="Times New Roman" w:hAnsi="Times New Roman" w:cs="Times New Roman"/>
-          <w:sz w:val="28"/>
-          <w:szCs w:val="28"/>
-        </w:rPr>
-        <w:tab/>
-      </w:r>
-      <w:r>
-        <w:rPr>
-          <w:rFonts w:ascii="Times New Roman" w:hAnsi="Times New Roman" w:cs="Times New Roman"/>
-          <w:sz w:val="28"/>
-          <w:szCs w:val="28"/>
-        </w:rPr>
-        <w:tab/>
-      </w:r>
-      <w:r>
-        <w:rPr>
-          <w:rFonts w:ascii="Times New Roman" w:hAnsi="Times New Roman" w:cs="Times New Roman"/>
-          <w:sz w:val="28"/>
-          <w:szCs w:val="28"/>
-        </w:rPr>
-        <w:tab/>
-      </w:r>
-    </w:p>
-    <w:p>
-      <w:pPr>
-        <w:pStyle w:val="NoSpacing"/>
-        <w:jc w:val="center"/>
-        <w:rPr>
-          <w:rFonts w:ascii="Times New Roman" w:hAnsi="Times New Roman" w:cs="Times New Roman"/>
-          <w:b/>
-          <w:sz w:val="28"/>
-          <w:szCs w:val="28"/>
-        </w:rPr>
-      </w:pPr>
-    </w:p>
-    <w:p>
-      <w:pPr>
-        <w:pStyle w:val="NoSpacing"/>
-        <w:jc w:val="center"/>
-        <w:rPr>
-          <w:rFonts w:ascii="Times New Roman" w:hAnsi="Times New Roman" w:cs="Times New Roman"/>
-          <w:b/>
-          <w:sz w:val="28"/>
-          <w:szCs w:val="28"/>
-        </w:rPr>
-      </w:pPr>
-    </w:p>
-    <w:p>
-      <w:pPr>
-        <w:pStyle w:val="NoSpacing"/>
-        <w:jc w:val="center"/>
-        <w:rPr>
-          <w:rFonts w:ascii="Times New Roman" w:hAnsi="Times New Roman" w:cs="Times New Roman"/>
-          <w:b/>
-          <w:sz w:val="28"/>
-          <w:szCs w:val="28"/>
-        </w:rPr>
-      </w:pPr>
-    </w:p>
-    <w:p>
-      <w:pPr>
-        <w:pStyle w:val="NoSpacing"/>
-        <w:jc w:val="center"/>
-        <w:rPr>
-          <w:rFonts w:ascii="Times New Roman" w:hAnsi="Times New Roman" w:cs="Times New Roman"/>
-          <w:b/>
-          <w:sz w:val="28"/>
-          <w:szCs w:val="28"/>
-        </w:rPr>
-      </w:pPr>
-    </w:p>
-    <w:p>
-      <w:pPr>
-        <w:pStyle w:val="NoSpacing"/>
-        <w:jc w:val="center"/>
-        <w:rPr>
-          <w:rFonts w:ascii="Times New Roman" w:hAnsi="Times New Roman" w:cs="Times New Roman"/>
-          <w:b/>
-          <w:sz w:val="28"/>
-          <w:szCs w:val="28"/>
-        </w:rPr>
-      </w:pPr>
-    </w:p>
-    <w:p>
-      <w:pPr>
-        <w:pStyle w:val="NoSpacing"/>
-        <w:jc w:val="center"/>
-        <w:rPr>
-          <w:rFonts w:ascii="Times New Roman" w:hAnsi="Times New Roman" w:cs="Times New Roman"/>
-          <w:b/>
-          <w:sz w:val="28"/>
-          <w:szCs w:val="28"/>
-        </w:rPr>
-      </w:pPr>
-    </w:p>
-    <w:p>
-      <w:pPr>
-        <w:pStyle w:val="NoSpacing"/>
-        <w:jc w:val="center"/>
-        <w:rPr>
-          <w:rFonts w:ascii="Times New Roman" w:hAnsi="Times New Roman" w:cs="Times New Roman"/>
-          <w:b/>
-          <w:sz w:val="28"/>
-          <w:szCs w:val="28"/>
-        </w:rPr>
-      </w:pPr>
-    </w:p>
-    <w:p>
-      <w:pPr>
-        <w:pStyle w:val="NoSpacing"/>
-        <w:jc w:val="center"/>
-        <w:rPr>
-          <w:rFonts w:ascii="Times New Roman" w:hAnsi="Times New Roman" w:cs="Times New Roman"/>
-          <w:b/>
-          <w:sz w:val="28"/>
-          <w:szCs w:val="28"/>
-        </w:rPr>
-      </w:pPr>
-    </w:p>
-    <w:p>
-      <w:pPr>
-        <w:pStyle w:val="NoSpacing"/>
-        <w:jc w:val="center"/>
-        <w:rPr>
-          <w:rFonts w:ascii="Times New Roman" w:hAnsi="Times New Roman" w:cs="Times New Roman"/>
-          <w:b/>
-          <w:sz w:val="28"/>
-          <w:szCs w:val="28"/>
-        </w:rPr>
-      </w:pPr>
-    </w:p>
-    <w:p>
-      <w:pPr>
-        <w:pStyle w:val="NoSpacing"/>
-        <w:jc w:val="center"/>
-        <w:rPr>
-          <w:rFonts w:ascii="Times New Roman" w:hAnsi="Times New Roman" w:cs="Times New Roman"/>
-          <w:b/>
-          <w:sz w:val="28"/>
-          <w:szCs w:val="28"/>
-        </w:rPr>
-      </w:pPr>
-    </w:p>
-    <w:p>
-      <w:pPr>
-        <w:pStyle w:val="NoSpacing"/>
-        <w:jc w:val="center"/>
-        <w:rPr>
-          <w:rFonts w:ascii="Times New Roman" w:hAnsi="Times New Roman" w:cs="Times New Roman"/>
-          <w:b/>
-          <w:sz w:val="28"/>
-          <w:szCs w:val="28"/>
-        </w:rPr>
-      </w:pPr>
-    </w:p>
-    <w:p>
-      <w:pPr>
-        <w:pStyle w:val="NoSpacing"/>
-        <w:jc w:val="center"/>
-        <w:rPr>
-          <w:rFonts w:ascii="Times New Roman" w:hAnsi="Times New Roman" w:cs="Times New Roman"/>
-          <w:b/>
-          <w:sz w:val="28"/>
-          <w:szCs w:val="28"/>
-        </w:rPr>
-      </w:pPr>
-    </w:p>
-    <w:p>
-      <w:pPr>
-        <w:pStyle w:val="NoSpacing"/>
-        <w:jc w:val="center"/>
-        <w:rPr>
-          <w:rFonts w:ascii="Times New Roman" w:hAnsi="Times New Roman" w:cs="Times New Roman"/>
-          <w:b/>
-          <w:sz w:val="28"/>
-          <w:szCs w:val="28"/>
-        </w:rPr>
-      </w:pPr>
-      <w:r>
-        <w:rPr>
-          <w:rFonts w:ascii="Times New Roman" w:hAnsi="Times New Roman" w:cs="Times New Roman"/>
-          <w:b/>
-          <w:sz w:val="28"/>
-          <w:szCs w:val="28"/>
-        </w:rPr>
-        <w:t>TP. HỒ</w:t>
-      </w:r>
-      <w:r>
-        <w:rPr>
-          <w:rFonts w:ascii="Times New Roman" w:hAnsi="Times New Roman" w:cs="Times New Roman"/>
-          <w:b/>
-          <w:sz w:val="28"/>
-          <w:szCs w:val="28"/>
-        </w:rPr>
-        <w:t xml:space="preserve"> CHÍ MINH - 2020</w:t>
+        <w:t>2080701</w:t>
       </w:r>
       <w:bookmarkStart w:id="0" w:name="_GoBack"/>
       <w:bookmarkEnd w:id="0"/>
+    </w:p>
+    <w:p>
+      <w:pPr>
+        <w:pStyle w:val="NoSpacing"/>
+        <w:jc w:val="both"/>
+        <w:rPr>
+          <w:rFonts w:ascii="Times New Roman" w:hAnsi="Times New Roman" w:cs="Times New Roman"/>
+          <w:sz w:val="28"/>
+          <w:szCs w:val="28"/>
+        </w:rPr>
+      </w:pPr>
+      <w:r>
+        <w:rPr>
+          <w:rFonts w:ascii="Times New Roman" w:hAnsi="Times New Roman" w:cs="Times New Roman"/>
+          <w:sz w:val="28"/>
+          <w:szCs w:val="28"/>
+        </w:rPr>
+        <w:tab/>
+      </w:r>
+      <w:r>
+        <w:rPr>
+          <w:rFonts w:ascii="Times New Roman" w:hAnsi="Times New Roman" w:cs="Times New Roman"/>
+          <w:sz w:val="28"/>
+          <w:szCs w:val="28"/>
+        </w:rPr>
+        <w:tab/>
+      </w:r>
+      <w:r>
+        <w:rPr>
+          <w:rFonts w:ascii="Times New Roman" w:hAnsi="Times New Roman" w:cs="Times New Roman"/>
+          <w:sz w:val="28"/>
+          <w:szCs w:val="28"/>
+        </w:rPr>
+        <w:tab/>
+      </w:r>
+      <w:r>
+        <w:rPr>
+          <w:rFonts w:ascii="Times New Roman" w:hAnsi="Times New Roman" w:cs="Times New Roman"/>
+          <w:sz w:val="28"/>
+          <w:szCs w:val="28"/>
+        </w:rPr>
+        <w:tab/>
+      </w:r>
+      <w:r>
+        <w:rPr>
+          <w:rFonts w:ascii="Times New Roman" w:hAnsi="Times New Roman" w:cs="Times New Roman"/>
+          <w:sz w:val="28"/>
+          <w:szCs w:val="28"/>
+        </w:rPr>
+        <w:tab/>
+      </w:r>
+      <w:r>
+        <w:rPr>
+          <w:rFonts w:ascii="Times New Roman" w:hAnsi="Times New Roman" w:cs="Times New Roman"/>
+          <w:sz w:val="28"/>
+          <w:szCs w:val="28"/>
+        </w:rPr>
+        <w:tab/>
+      </w:r>
+    </w:p>
+    <w:p>
+      <w:pPr>
+        <w:pStyle w:val="NoSpacing"/>
+        <w:jc w:val="center"/>
+        <w:rPr>
+          <w:rFonts w:ascii="Times New Roman" w:hAnsi="Times New Roman" w:cs="Times New Roman"/>
+          <w:b/>
+          <w:sz w:val="28"/>
+          <w:szCs w:val="28"/>
+        </w:rPr>
+      </w:pPr>
+    </w:p>
+    <w:p>
+      <w:pPr>
+        <w:pStyle w:val="NoSpacing"/>
+        <w:jc w:val="center"/>
+        <w:rPr>
+          <w:rFonts w:ascii="Times New Roman" w:hAnsi="Times New Roman" w:cs="Times New Roman"/>
+          <w:b/>
+          <w:sz w:val="28"/>
+          <w:szCs w:val="28"/>
+        </w:rPr>
+      </w:pPr>
+    </w:p>
+    <w:p>
+      <w:pPr>
+        <w:pStyle w:val="NoSpacing"/>
+        <w:jc w:val="center"/>
+        <w:rPr>
+          <w:rFonts w:ascii="Times New Roman" w:hAnsi="Times New Roman" w:cs="Times New Roman"/>
+          <w:b/>
+          <w:sz w:val="28"/>
+          <w:szCs w:val="28"/>
+        </w:rPr>
+      </w:pPr>
+    </w:p>
+    <w:p>
+      <w:pPr>
+        <w:pStyle w:val="NoSpacing"/>
+        <w:jc w:val="center"/>
+        <w:rPr>
+          <w:rFonts w:ascii="Times New Roman" w:hAnsi="Times New Roman" w:cs="Times New Roman"/>
+          <w:b/>
+          <w:sz w:val="28"/>
+          <w:szCs w:val="28"/>
+        </w:rPr>
+      </w:pPr>
+    </w:p>
+    <w:p>
+      <w:pPr>
+        <w:pStyle w:val="NoSpacing"/>
+        <w:jc w:val="center"/>
+        <w:rPr>
+          <w:rFonts w:ascii="Times New Roman" w:hAnsi="Times New Roman" w:cs="Times New Roman"/>
+          <w:b/>
+          <w:sz w:val="28"/>
+          <w:szCs w:val="28"/>
+        </w:rPr>
+      </w:pPr>
+    </w:p>
+    <w:p>
+      <w:pPr>
+        <w:pStyle w:val="NoSpacing"/>
+        <w:jc w:val="center"/>
+        <w:rPr>
+          <w:rFonts w:ascii="Times New Roman" w:hAnsi="Times New Roman" w:cs="Times New Roman"/>
+          <w:b/>
+          <w:sz w:val="28"/>
+          <w:szCs w:val="28"/>
+        </w:rPr>
+      </w:pPr>
+    </w:p>
+    <w:p>
+      <w:pPr>
+        <w:pStyle w:val="NoSpacing"/>
+        <w:jc w:val="center"/>
+        <w:rPr>
+          <w:rFonts w:ascii="Times New Roman" w:hAnsi="Times New Roman" w:cs="Times New Roman"/>
+          <w:b/>
+          <w:sz w:val="28"/>
+          <w:szCs w:val="28"/>
+        </w:rPr>
+      </w:pPr>
+    </w:p>
+    <w:p>
+      <w:pPr>
+        <w:pStyle w:val="NoSpacing"/>
+        <w:jc w:val="center"/>
+        <w:rPr>
+          <w:rFonts w:ascii="Times New Roman" w:hAnsi="Times New Roman" w:cs="Times New Roman"/>
+          <w:b/>
+          <w:sz w:val="28"/>
+          <w:szCs w:val="28"/>
+        </w:rPr>
+      </w:pPr>
+    </w:p>
+    <w:p>
+      <w:pPr>
+        <w:pStyle w:val="NoSpacing"/>
+        <w:jc w:val="center"/>
+        <w:rPr>
+          <w:rFonts w:ascii="Times New Roman" w:hAnsi="Times New Roman" w:cs="Times New Roman"/>
+          <w:b/>
+          <w:sz w:val="28"/>
+          <w:szCs w:val="28"/>
+        </w:rPr>
+      </w:pPr>
+    </w:p>
+    <w:p>
+      <w:pPr>
+        <w:pStyle w:val="NoSpacing"/>
+        <w:jc w:val="center"/>
+        <w:rPr>
+          <w:rFonts w:ascii="Times New Roman" w:hAnsi="Times New Roman" w:cs="Times New Roman"/>
+          <w:b/>
+          <w:sz w:val="28"/>
+          <w:szCs w:val="28"/>
+        </w:rPr>
+      </w:pPr>
+    </w:p>
+    <w:p>
+      <w:pPr>
+        <w:pStyle w:val="NoSpacing"/>
+        <w:jc w:val="center"/>
+        <w:rPr>
+          <w:rFonts w:ascii="Times New Roman" w:hAnsi="Times New Roman" w:cs="Times New Roman"/>
+          <w:b/>
+          <w:sz w:val="28"/>
+          <w:szCs w:val="28"/>
+        </w:rPr>
+      </w:pPr>
+    </w:p>
+    <w:p>
+      <w:pPr>
+        <w:pStyle w:val="NoSpacing"/>
+        <w:jc w:val="center"/>
+        <w:rPr>
+          <w:rFonts w:ascii="Times New Roman" w:hAnsi="Times New Roman" w:cs="Times New Roman"/>
+          <w:b/>
+          <w:sz w:val="28"/>
+          <w:szCs w:val="28"/>
+        </w:rPr>
+      </w:pPr>
+    </w:p>
+    <w:p>
+      <w:pPr>
+        <w:pStyle w:val="NoSpacing"/>
+        <w:jc w:val="center"/>
+        <w:rPr>
+          <w:rFonts w:ascii="Times New Roman" w:hAnsi="Times New Roman" w:cs="Times New Roman"/>
+          <w:b/>
+          <w:sz w:val="28"/>
+          <w:szCs w:val="28"/>
+        </w:rPr>
+      </w:pPr>
+      <w:r>
+        <w:rPr>
+          <w:rFonts w:ascii="Times New Roman" w:hAnsi="Times New Roman" w:cs="Times New Roman"/>
+          <w:b/>
+          <w:sz w:val="28"/>
+          <w:szCs w:val="28"/>
+        </w:rPr>
+        <w:t>TP. HỒ</w:t>
+      </w:r>
+      <w:r>
+        <w:rPr>
+          <w:rFonts w:ascii="Times New Roman" w:hAnsi="Times New Roman" w:cs="Times New Roman"/>
+          <w:b/>
+          <w:sz w:val="28"/>
+          <w:szCs w:val="28"/>
+        </w:rPr>
+        <w:t xml:space="preserve"> CHÍ MINH - 2020</w:t>
+      </w:r>
     </w:p>
     <w:p>
       <w:pPr>

</xml_diff>